<commit_message>
Updated and formatted PP, URS, UCMS, HLDS, Rose
</commit_message>
<xml_diff>
--- a/Documentation/Technical/Technical Specifications/User Requirements Specifications/COMS User Req Specs v1.3.docx
+++ b/Documentation/Technical/Technical Specifications/User Requirements Specifications/COMS User Req Specs v1.3.docx
@@ -8657,33 +8657,64 @@
   <w:p>
     <w:pPr>
       <w:pStyle w:val="Footer"/>
+      <w:ind w:left="0"/>
       <w:rPr>
-        <w:rFonts w:ascii="Cambria" w:hAnsi="Cambria" w:cs="Cambria"/>
+        <w:rFonts w:cs="Times New Roman"/>
       </w:rPr>
     </w:pPr>
+    <w:r>
+      <w:t>GG/COMS/</w:t>
+    </w:r>
+    <w:r>
+      <w:t>TS</w:t>
+    </w:r>
+    <w:r>
+      <w:t>.1</w:t>
+    </w:r>
     <w:r>
       <w:rPr>
         <w:rFonts w:ascii="Cambria" w:hAnsi="Cambria" w:cs="Cambria"/>
       </w:rPr>
-      <w:t xml:space="preserve">Page </w:t>
+      <w:tab/>
+      <w:t xml:space="preserve">- </w:t>
     </w:r>
-    <w:fldSimple w:instr=" PAGE   \* MERGEFORMAT ">
-      <w:r>
-        <w:rPr>
-          <w:rFonts w:ascii="Cambria" w:hAnsi="Cambria" w:cs="Cambria"/>
-          <w:noProof/>
-        </w:rPr>
-        <w:t>i</w:t>
-      </w:r>
-    </w:fldSimple>
-  </w:p>
-  <w:p>
-    <w:pPr>
-      <w:pStyle w:val="Footer"/>
+    <w:r>
       <w:rPr>
-        <w:rFonts w:cs="Times New Roman"/>
+        <w:rFonts w:ascii="Cambria" w:hAnsi="Cambria" w:cs="Cambria"/>
       </w:rPr>
-    </w:pPr>
+      <w:fldChar w:fldCharType="begin"/>
+    </w:r>
+    <w:r>
+      <w:rPr>
+        <w:rFonts w:ascii="Cambria" w:hAnsi="Cambria" w:cs="Cambria"/>
+      </w:rPr>
+      <w:instrText xml:space="preserve"> PAGE </w:instrText>
+    </w:r>
+    <w:r>
+      <w:rPr>
+        <w:rFonts w:ascii="Cambria" w:hAnsi="Cambria" w:cs="Cambria"/>
+      </w:rPr>
+      <w:fldChar w:fldCharType="separate"/>
+    </w:r>
+    <w:r>
+      <w:rPr>
+        <w:rFonts w:ascii="Cambria" w:hAnsi="Cambria" w:cs="Cambria"/>
+        <w:noProof/>
+      </w:rPr>
+      <w:t>1</w:t>
+    </w:r>
+    <w:r>
+      <w:rPr>
+        <w:rFonts w:ascii="Cambria" w:hAnsi="Cambria" w:cs="Cambria"/>
+      </w:rPr>
+      <w:fldChar w:fldCharType="end"/>
+    </w:r>
+    <w:r>
+      <w:rPr>
+        <w:rFonts w:ascii="Cambria" w:hAnsi="Cambria" w:cs="Cambria"/>
+      </w:rPr>
+      <w:t xml:space="preserve"> -</w:t>
+    </w:r>
   </w:p>
 </w:ftr>
 </file>
@@ -8732,9 +8763,6 @@
         <w:rFonts w:cs="Times New Roman"/>
       </w:rPr>
     </w:pPr>
-    <w:r>
-      <w:t>Quality Plan</w:t>
-    </w:r>
     <w:r>
       <w:rPr>
         <w:noProof/>
@@ -8773,6 +8801,9 @@
           <w10:wrap anchorx="page" anchory="page"/>
         </v:rect>
       </w:pict>
+    </w:r>
+    <w:r>
+      <w:t>User Requirement Specs</w:t>
     </w:r>
     <w:r>
       <w:rPr>

</xml_diff>